<commit_message>
Updated screen sequencing dialogs and added them to the final design specification
</commit_message>
<xml_diff>
--- a/Project Documentation/Final Design Specification - The Regulars.docx
+++ b/Project Documentation/Final Design Specification - The Regulars.docx
@@ -4065,10 +4065,10 @@
             <v:path o:extrusionok="f" gradientshapeok="t" o:connecttype="rect"/>
             <o:lock v:ext="edit" aspectratio="t"/>
           </v:shapetype>
-          <v:shape id="_x0000_i1025" type="#_x0000_t75" style="width:439.5pt;height:268.65pt" o:ole="">
+          <v:shape id="_x0000_i1025" type="#_x0000_t75" style="width:439.5pt;height:268.5pt" o:ole="">
             <v:imagedata r:id="rId9" o:title=""/>
           </v:shape>
-          <o:OLEObject Type="Embed" ProgID="Visio.Drawing.15" ShapeID="_x0000_i1025" DrawAspect="Content" ObjectID="_1792922797" r:id="rId10"/>
+          <o:OLEObject Type="Embed" ProgID="Visio.Drawing.15" ShapeID="_x0000_i1025" DrawAspect="Content" ObjectID="_1793025123" r:id="rId10"/>
         </w:object>
       </w:r>
     </w:p>
@@ -4236,10 +4236,10 @@
       </w:pPr>
       <w:r>
         <w:object w:dxaOrig="14685" w:dyaOrig="10996" w14:anchorId="1E768B3D">
-          <v:shape id="_x0000_i1026" type="#_x0000_t75" style="width:467.45pt;height:350.35pt" o:ole="">
+          <v:shape id="_x0000_i1026" type="#_x0000_t75" style="width:468pt;height:350.25pt" o:ole="">
             <v:imagedata r:id="rId11" o:title=""/>
           </v:shape>
-          <o:OLEObject Type="Embed" ProgID="Visio.Drawing.15" ShapeID="_x0000_i1026" DrawAspect="Content" ObjectID="_1792922798" r:id="rId12"/>
+          <o:OLEObject Type="Embed" ProgID="Visio.Drawing.15" ShapeID="_x0000_i1026" DrawAspect="Content" ObjectID="_1793025124" r:id="rId12"/>
         </w:object>
       </w:r>
     </w:p>
@@ -4356,10 +4356,10 @@
       </w:pPr>
       <w:r>
         <w:object w:dxaOrig="10725" w:dyaOrig="5985" w14:anchorId="7C2E3A53">
-          <v:shape id="_x0000_i1028" type="#_x0000_t75" style="width:467.45pt;height:261.15pt" o:ole="">
+          <v:shape id="_x0000_i1027" type="#_x0000_t75" style="width:467.25pt;height:261pt" o:ole="">
             <v:imagedata r:id="rId13" o:title=""/>
           </v:shape>
-          <o:OLEObject Type="Embed" ProgID="Visio.Drawing.15" ShapeID="_x0000_i1028" DrawAspect="Content" ObjectID="_1792922799" r:id="rId14"/>
+          <o:OLEObject Type="Embed" ProgID="Visio.Drawing.15" ShapeID="_x0000_i1027" DrawAspect="Content" ObjectID="_1793025125" r:id="rId14"/>
         </w:object>
       </w:r>
     </w:p>
@@ -4373,10 +4373,10 @@
       </w:pPr>
       <w:r>
         <w:object w:dxaOrig="10725" w:dyaOrig="7171" w14:anchorId="5E908ADD">
-          <v:shape id="_x0000_i1030" type="#_x0000_t75" style="width:467.45pt;height:312.7pt" o:ole="">
+          <v:shape id="_x0000_i1028" type="#_x0000_t75" style="width:467.25pt;height:312.75pt" o:ole="">
             <v:imagedata r:id="rId15" o:title=""/>
           </v:shape>
-          <o:OLEObject Type="Embed" ProgID="Visio.Drawing.15" ShapeID="_x0000_i1030" DrawAspect="Content" ObjectID="_1792922800" r:id="rId16"/>
+          <o:OLEObject Type="Embed" ProgID="Visio.Drawing.15" ShapeID="_x0000_i1028" DrawAspect="Content" ObjectID="_1793025126" r:id="rId16"/>
         </w:object>
       </w:r>
     </w:p>
@@ -4392,10 +4392,10 @@
     <w:p>
       <w:r>
         <w:object w:dxaOrig="10725" w:dyaOrig="7110" w14:anchorId="036763A2">
-          <v:shape id="_x0000_i1032" type="#_x0000_t75" style="width:467.45pt;height:309.5pt" o:ole="">
+          <v:shape id="_x0000_i1029" type="#_x0000_t75" style="width:467.25pt;height:309.75pt" o:ole="">
             <v:imagedata r:id="rId17" o:title=""/>
           </v:shape>
-          <o:OLEObject Type="Embed" ProgID="Visio.Drawing.15" ShapeID="_x0000_i1032" DrawAspect="Content" ObjectID="_1792922801" r:id="rId18"/>
+          <o:OLEObject Type="Embed" ProgID="Visio.Drawing.15" ShapeID="_x0000_i1029" DrawAspect="Content" ObjectID="_1793025127" r:id="rId18"/>
         </w:object>
       </w:r>
       <w:r>
@@ -4406,10 +4406,10 @@
     <w:p>
       <w:r>
         <w:object w:dxaOrig="10725" w:dyaOrig="7110" w14:anchorId="3E1BDA03">
-          <v:shape id="_x0000_i1034" type="#_x0000_t75" style="width:467.45pt;height:309.5pt" o:ole="">
+          <v:shape id="_x0000_i1030" type="#_x0000_t75" style="width:467.25pt;height:309.75pt" o:ole="">
             <v:imagedata r:id="rId19" o:title=""/>
           </v:shape>
-          <o:OLEObject Type="Embed" ProgID="Visio.Drawing.15" ShapeID="_x0000_i1034" DrawAspect="Content" ObjectID="_1792922802" r:id="rId20"/>
+          <o:OLEObject Type="Embed" ProgID="Visio.Drawing.15" ShapeID="_x0000_i1030" DrawAspect="Content" ObjectID="_1793025128" r:id="rId20"/>
         </w:object>
       </w:r>
     </w:p>
@@ -4538,10 +4538,10 @@
     <w:p>
       <w:r>
         <w:object w:dxaOrig="14956" w:dyaOrig="10575" w14:anchorId="07DF82D6">
-          <v:shape id="_x0000_i1043" type="#_x0000_t75" style="width:467.45pt;height:331pt" o:ole="">
+          <v:shape id="_x0000_i1031" type="#_x0000_t75" style="width:467.25pt;height:330.75pt" o:ole="">
             <v:imagedata r:id="rId21" o:title=""/>
           </v:shape>
-          <o:OLEObject Type="Embed" ProgID="Visio.Drawing.15" ShapeID="_x0000_i1043" DrawAspect="Content" ObjectID="_1792922803" r:id="rId22"/>
+          <o:OLEObject Type="Embed" ProgID="Visio.Drawing.15" ShapeID="_x0000_i1031" DrawAspect="Content" ObjectID="_1793025129" r:id="rId22"/>
         </w:object>
       </w:r>
     </w:p>
@@ -4653,6 +4653,1365 @@
       <w:pPr>
         <w:jc w:val="center"/>
         <w:rPr>
+          <w:b/>
+          <w:bCs/>
+          <w:sz w:val="40"/>
+          <w:szCs w:val="40"/>
+        </w:rPr>
+      </w:pPr>
+      <w:r>
+        <w:rPr>
+          <w:b/>
+          <w:bCs/>
+          <w:sz w:val="40"/>
+          <w:szCs w:val="40"/>
+        </w:rPr>
+        <w:t>Login</w:t>
+      </w:r>
+    </w:p>
+    <w:p>
+      <w:pPr>
+        <w:jc w:val="center"/>
+        <w:rPr>
+          <w:b/>
+          <w:bCs/>
+          <w:sz w:val="40"/>
+          <w:szCs w:val="40"/>
+        </w:rPr>
+      </w:pPr>
+      <w:r>
+        <w:rPr>
+          <w:noProof/>
+        </w:rPr>
+        <w:pict w14:anchorId="508CFF2D">
+          <v:shapetype id="_x0000_t202" coordsize="21600,21600" o:spt="202" path="m,l,21600r21600,l21600,xe">
+            <v:stroke joinstyle="miter"/>
+            <v:path gradientshapeok="t" o:connecttype="rect"/>
+          </v:shapetype>
+          <v:shape id="Text Box 32" o:spid="_x0000_s1041" type="#_x0000_t202" style="position:absolute;left:0;text-align:left;margin-left:7.5pt;margin-top:363pt;width:445.5pt;height:63pt;z-index:251660800;visibility:visible;mso-wrap-style:square;mso-width-percent:0;mso-height-percent:0;mso-wrap-distance-left:18pt;mso-wrap-distance-top:18pt;mso-wrap-distance-right:18pt;mso-wrap-distance-bottom:18pt;mso-position-horizontal:absolute;mso-position-horizontal-relative:margin;mso-position-vertical:absolute;mso-position-vertical-relative:margin;mso-width-percent:0;mso-height-percent:0;mso-width-relative:margin;mso-height-relative:margin;v-text-anchor:top" fillcolor="white [3201]" strokecolor="#4ea72e [3209]" strokeweight="1pt">
+            <v:fill rotate="t"/>
+            <v:stroke dashstyle="dash"/>
+            <v:shadow color="#868686"/>
+            <v:textbox inset="14.4pt,14.4pt,14.4pt,14.4pt">
+              <w:txbxContent>
+                <w:p>
+                  <w:pPr>
+                    <w:rPr>
+                      <w:color w:val="0E2841" w:themeColor="text2"/>
+                      <w:sz w:val="18"/>
+                      <w:szCs w:val="18"/>
+                    </w:rPr>
+                  </w:pPr>
+                  <w:r>
+                    <w:rPr>
+                      <w:b/>
+                      <w:bCs/>
+                      <w:color w:val="0A1D30" w:themeColor="text2" w:themeShade="BF"/>
+                      <w:sz w:val="24"/>
+                      <w:szCs w:val="24"/>
+                    </w:rPr>
+                    <w:t>**</w:t>
+                  </w:r>
+                  <w:r>
+                    <w:rPr>
+                      <w:b/>
+                      <w:bCs/>
+                      <w:color w:val="0A1D30" w:themeColor="text2" w:themeShade="BF"/>
+                      <w:sz w:val="24"/>
+                      <w:szCs w:val="24"/>
+                    </w:rPr>
+                    <w:t>Login</w:t>
+                  </w:r>
+                  <w:r>
+                    <w:rPr>
+                      <w:color w:val="0A1D30" w:themeColor="text2" w:themeShade="BF"/>
+                      <w:sz w:val="24"/>
+                      <w:szCs w:val="24"/>
+                    </w:rPr>
+                    <w:t xml:space="preserve"> - The user can enter their username and password, and then select “Login” to gain access to the home page. </w:t>
+                  </w:r>
+                </w:p>
+              </w:txbxContent>
+            </v:textbox>
+            <w10:wrap anchorx="margin" anchory="margin"/>
+          </v:shape>
+        </w:pict>
+      </w:r>
+      <w:r>
+        <w:rPr>
+          <w:noProof/>
+        </w:rPr>
+        <w:drawing>
+          <wp:inline distT="0" distB="0" distL="0" distR="0" wp14:anchorId="2E11E0BB" wp14:editId="7EE73607">
+            <wp:extent cx="5943600" cy="6016625"/>
+            <wp:effectExtent l="0" t="0" r="0" b="3175"/>
+            <wp:docPr id="879369303" name="Picture 1" descr="A screenshot of a computer&#10;&#10;Description automatically generated"/>
+            <wp:cNvGraphicFramePr>
+              <a:graphicFrameLocks xmlns:a="http://schemas.openxmlformats.org/drawingml/2006/main" noChangeAspect="1"/>
+            </wp:cNvGraphicFramePr>
+            <a:graphic xmlns:a="http://schemas.openxmlformats.org/drawingml/2006/main">
+              <a:graphicData uri="http://schemas.openxmlformats.org/drawingml/2006/picture">
+                <pic:pic xmlns:pic="http://schemas.openxmlformats.org/drawingml/2006/picture">
+                  <pic:nvPicPr>
+                    <pic:cNvPr id="879369303" name="Picture 1" descr="A screenshot of a computer&#10;&#10;Description automatically generated"/>
+                    <pic:cNvPicPr/>
+                  </pic:nvPicPr>
+                  <pic:blipFill>
+                    <a:blip r:embed="rId23"/>
+                    <a:stretch>
+                      <a:fillRect/>
+                    </a:stretch>
+                  </pic:blipFill>
+                  <pic:spPr>
+                    <a:xfrm>
+                      <a:off x="0" y="0"/>
+                      <a:ext cx="5943600" cy="6016625"/>
+                    </a:xfrm>
+                    <a:prstGeom prst="rect">
+                      <a:avLst/>
+                    </a:prstGeom>
+                  </pic:spPr>
+                </pic:pic>
+              </a:graphicData>
+            </a:graphic>
+          </wp:inline>
+        </w:drawing>
+      </w:r>
+    </w:p>
+    <w:p>
+      <w:pPr>
+        <w:rPr>
+          <w:b/>
+          <w:bCs/>
+          <w:sz w:val="40"/>
+          <w:szCs w:val="40"/>
+        </w:rPr>
+      </w:pPr>
+      <w:r>
+        <w:rPr>
+          <w:b/>
+          <w:bCs/>
+          <w:sz w:val="40"/>
+          <w:szCs w:val="40"/>
+        </w:rPr>
+        <w:br w:type="page"/>
+      </w:r>
+    </w:p>
+    <w:p>
+      <w:pPr>
+        <w:jc w:val="center"/>
+        <w:rPr>
+          <w:b/>
+          <w:bCs/>
+          <w:sz w:val="40"/>
+          <w:szCs w:val="40"/>
+        </w:rPr>
+      </w:pPr>
+      <w:r>
+        <w:rPr>
+          <w:b/>
+          <w:bCs/>
+          <w:sz w:val="40"/>
+          <w:szCs w:val="40"/>
+        </w:rPr>
+        <w:lastRenderedPageBreak/>
+        <w:t>Index</w:t>
+      </w:r>
+    </w:p>
+    <w:p>
+      <w:pPr>
+        <w:jc w:val="center"/>
+        <w:rPr>
+          <w:b/>
+          <w:bCs/>
+          <w:sz w:val="40"/>
+          <w:szCs w:val="40"/>
+        </w:rPr>
+      </w:pPr>
+      <w:r>
+        <w:rPr>
+          <w:noProof/>
+        </w:rPr>
+        <w:pict w14:anchorId="38E74A40">
+          <v:shape id="_x0000_s1040" type="#_x0000_t202" style="position:absolute;left:0;text-align:left;margin-left:0;margin-top:367.5pt;width:445.5pt;height:86.45pt;z-index:251661824;visibility:visible;mso-wrap-style:square;mso-width-percent:0;mso-wrap-distance-left:18pt;mso-wrap-distance-top:18pt;mso-wrap-distance-right:18pt;mso-wrap-distance-bottom:18pt;mso-position-horizontal:center;mso-position-horizontal-relative:margin;mso-position-vertical:absolute;mso-position-vertical-relative:margin;mso-width-percent:0;mso-width-relative:margin;mso-height-relative:margin;v-text-anchor:top" fillcolor="white [3201]" strokecolor="#4ea72e [3209]" strokeweight="1pt">
+            <v:fill rotate="t"/>
+            <v:stroke dashstyle="dash"/>
+            <v:shadow color="#868686"/>
+            <v:textbox inset="14.4pt,14.4pt,14.4pt,14.4pt">
+              <w:txbxContent>
+                <w:p>
+                  <w:r>
+                    <w:rPr>
+                      <w:b/>
+                      <w:bCs/>
+                      <w:color w:val="0A1D30" w:themeColor="text2" w:themeShade="BF"/>
+                      <w:sz w:val="24"/>
+                      <w:szCs w:val="24"/>
+                    </w:rPr>
+                    <w:t>**</w:t>
+                  </w:r>
+                  <w:r>
+                    <w:rPr>
+                      <w:b/>
+                      <w:bCs/>
+                      <w:color w:val="0A1D30" w:themeColor="text2" w:themeShade="BF"/>
+                      <w:sz w:val="24"/>
+                      <w:szCs w:val="24"/>
+                    </w:rPr>
+                    <w:t>Index/Home -</w:t>
+                  </w:r>
+                  <w:r>
+                    <w:rPr>
+                      <w:color w:val="0A1D30" w:themeColor="text2" w:themeShade="BF"/>
+                      <w:sz w:val="24"/>
+                      <w:szCs w:val="24"/>
+                    </w:rPr>
+                    <w:t xml:space="preserve"> This page provides the user with options to search the database for specific students, add a new student record, run a report that filters the students in the database, and send a batch email to the entire database</w:t>
+                  </w:r>
+                  <w:r>
+                    <w:rPr>
+                      <w:color w:val="0A1D30" w:themeColor="text2" w:themeShade="BF"/>
+                      <w:sz w:val="24"/>
+                      <w:szCs w:val="24"/>
+                    </w:rPr>
+                    <w:t>.</w:t>
+                  </w:r>
+                </w:p>
+              </w:txbxContent>
+            </v:textbox>
+            <w10:wrap anchorx="margin" anchory="margin"/>
+          </v:shape>
+        </w:pict>
+      </w:r>
+      <w:r>
+        <w:rPr>
+          <w:noProof/>
+        </w:rPr>
+        <w:drawing>
+          <wp:inline distT="0" distB="0" distL="0" distR="0" wp14:anchorId="25F5701C" wp14:editId="53DAAB60">
+            <wp:extent cx="5943600" cy="5995670"/>
+            <wp:effectExtent l="0" t="0" r="0" b="5080"/>
+            <wp:docPr id="788037322" name="Picture 1" descr="A screenshot of a computer&#10;&#10;Description automatically generated"/>
+            <wp:cNvGraphicFramePr>
+              <a:graphicFrameLocks xmlns:a="http://schemas.openxmlformats.org/drawingml/2006/main" noChangeAspect="1"/>
+            </wp:cNvGraphicFramePr>
+            <a:graphic xmlns:a="http://schemas.openxmlformats.org/drawingml/2006/main">
+              <a:graphicData uri="http://schemas.openxmlformats.org/drawingml/2006/picture">
+                <pic:pic xmlns:pic="http://schemas.openxmlformats.org/drawingml/2006/picture">
+                  <pic:nvPicPr>
+                    <pic:cNvPr id="788037322" name="Picture 1" descr="A screenshot of a computer&#10;&#10;Description automatically generated"/>
+                    <pic:cNvPicPr/>
+                  </pic:nvPicPr>
+                  <pic:blipFill>
+                    <a:blip r:embed="rId24"/>
+                    <a:stretch>
+                      <a:fillRect/>
+                    </a:stretch>
+                  </pic:blipFill>
+                  <pic:spPr>
+                    <a:xfrm>
+                      <a:off x="0" y="0"/>
+                      <a:ext cx="5943600" cy="5995670"/>
+                    </a:xfrm>
+                    <a:prstGeom prst="rect">
+                      <a:avLst/>
+                    </a:prstGeom>
+                  </pic:spPr>
+                </pic:pic>
+              </a:graphicData>
+            </a:graphic>
+          </wp:inline>
+        </w:drawing>
+      </w:r>
+    </w:p>
+    <w:p>
+      <w:pPr>
+        <w:rPr>
+          <w:b/>
+          <w:bCs/>
+          <w:sz w:val="40"/>
+          <w:szCs w:val="40"/>
+        </w:rPr>
+      </w:pPr>
+      <w:r>
+        <w:rPr>
+          <w:b/>
+          <w:bCs/>
+          <w:sz w:val="40"/>
+          <w:szCs w:val="40"/>
+        </w:rPr>
+        <w:br w:type="page"/>
+      </w:r>
+    </w:p>
+    <w:p>
+      <w:pPr>
+        <w:jc w:val="center"/>
+        <w:rPr>
+          <w:b/>
+          <w:bCs/>
+          <w:sz w:val="40"/>
+          <w:szCs w:val="40"/>
+        </w:rPr>
+      </w:pPr>
+      <w:r>
+        <w:rPr>
+          <w:b/>
+          <w:bCs/>
+          <w:sz w:val="40"/>
+          <w:szCs w:val="40"/>
+        </w:rPr>
+        <w:lastRenderedPageBreak/>
+        <w:t>Search</w:t>
+      </w:r>
+    </w:p>
+    <w:p>
+      <w:pPr>
+        <w:jc w:val="center"/>
+        <w:rPr>
+          <w:b/>
+          <w:bCs/>
+          <w:sz w:val="40"/>
+          <w:szCs w:val="40"/>
+        </w:rPr>
+      </w:pPr>
+      <w:r>
+        <w:rPr>
+          <w:noProof/>
+        </w:rPr>
+        <w:pict w14:anchorId="6CA2C761">
+          <v:shape id="_x0000_s1039" type="#_x0000_t202" style="position:absolute;left:0;text-align:left;margin-left:22.5pt;margin-top:386.25pt;width:422.25pt;height:97.2pt;z-index:251662848;visibility:visible;mso-wrap-style:square;mso-width-percent:0;mso-height-percent:0;mso-wrap-distance-left:18pt;mso-wrap-distance-top:18pt;mso-wrap-distance-right:18pt;mso-wrap-distance-bottom:18pt;mso-position-horizontal:absolute;mso-position-horizontal-relative:margin;mso-position-vertical:absolute;mso-position-vertical-relative:margin;mso-width-percent:0;mso-height-percent:0;mso-width-relative:margin;mso-height-relative:margin;v-text-anchor:top" fillcolor="white [3201]" strokecolor="#4ea72e [3209]" strokeweight="1pt">
+            <v:fill rotate="t"/>
+            <v:stroke dashstyle="dash"/>
+            <v:shadow color="#868686"/>
+            <v:textbox inset="14.4pt,14.4pt,14.4pt,14.4pt">
+              <w:txbxContent>
+                <w:p>
+                  <w:pPr>
+                    <w:rPr>
+                      <w:color w:val="0A1D30" w:themeColor="text2" w:themeShade="BF"/>
+                      <w:sz w:val="24"/>
+                      <w:szCs w:val="24"/>
+                    </w:rPr>
+                  </w:pPr>
+                  <w:r>
+                    <w:rPr>
+                      <w:b/>
+                      <w:bCs/>
+                      <w:color w:val="0A1D30" w:themeColor="text2" w:themeShade="BF"/>
+                      <w:sz w:val="24"/>
+                      <w:szCs w:val="24"/>
+                    </w:rPr>
+                    <w:t>**</w:t>
+                  </w:r>
+                  <w:r>
+                    <w:rPr>
+                      <w:b/>
+                      <w:bCs/>
+                      <w:color w:val="0A1D30" w:themeColor="text2" w:themeShade="BF"/>
+                      <w:sz w:val="24"/>
+                      <w:szCs w:val="24"/>
+                    </w:rPr>
+                    <w:t>Search</w:t>
+                  </w:r>
+                  <w:r>
+                    <w:rPr>
+                      <w:color w:val="0A1D30" w:themeColor="text2" w:themeShade="BF"/>
+                      <w:sz w:val="24"/>
+                      <w:szCs w:val="24"/>
+                    </w:rPr>
+                    <w:t xml:space="preserve"> – This page allows the user to search the student database with several parameters. The user can enter a first name and/or last name as a filter. They may also use the Student ID, and they may return a query with all uncertified students for the current semester. </w:t>
+                  </w:r>
+                </w:p>
+                <w:p>
+                  <w:pPr>
+                    <w:pStyle w:val="NoSpacing"/>
+                    <w:jc w:val="right"/>
+                    <w:rPr>
+                      <w:color w:val="0E2841" w:themeColor="text2"/>
+                      <w:sz w:val="18"/>
+                      <w:szCs w:val="18"/>
+                    </w:rPr>
+                  </w:pPr>
+                </w:p>
+              </w:txbxContent>
+            </v:textbox>
+            <w10:wrap anchorx="margin" anchory="margin"/>
+          </v:shape>
+        </w:pict>
+      </w:r>
+      <w:r>
+        <w:rPr>
+          <w:noProof/>
+        </w:rPr>
+        <w:drawing>
+          <wp:inline distT="0" distB="0" distL="0" distR="0" wp14:anchorId="1AA0B2A6" wp14:editId="4AEFBC46">
+            <wp:extent cx="5943600" cy="6048375"/>
+            <wp:effectExtent l="0" t="0" r="0" b="9525"/>
+            <wp:docPr id="1308326876" name="Picture 1" descr="A screenshot of a computer&#10;&#10;Description automatically generated"/>
+            <wp:cNvGraphicFramePr>
+              <a:graphicFrameLocks xmlns:a="http://schemas.openxmlformats.org/drawingml/2006/main" noChangeAspect="1"/>
+            </wp:cNvGraphicFramePr>
+            <a:graphic xmlns:a="http://schemas.openxmlformats.org/drawingml/2006/main">
+              <a:graphicData uri="http://schemas.openxmlformats.org/drawingml/2006/picture">
+                <pic:pic xmlns:pic="http://schemas.openxmlformats.org/drawingml/2006/picture">
+                  <pic:nvPicPr>
+                    <pic:cNvPr id="1308326876" name="Picture 1" descr="A screenshot of a computer&#10;&#10;Description automatically generated"/>
+                    <pic:cNvPicPr/>
+                  </pic:nvPicPr>
+                  <pic:blipFill>
+                    <a:blip r:embed="rId25"/>
+                    <a:stretch>
+                      <a:fillRect/>
+                    </a:stretch>
+                  </pic:blipFill>
+                  <pic:spPr>
+                    <a:xfrm>
+                      <a:off x="0" y="0"/>
+                      <a:ext cx="5943600" cy="6048375"/>
+                    </a:xfrm>
+                    <a:prstGeom prst="rect">
+                      <a:avLst/>
+                    </a:prstGeom>
+                  </pic:spPr>
+                </pic:pic>
+              </a:graphicData>
+            </a:graphic>
+          </wp:inline>
+        </w:drawing>
+      </w:r>
+    </w:p>
+    <w:p>
+      <w:pPr>
+        <w:rPr>
+          <w:b/>
+          <w:bCs/>
+          <w:sz w:val="40"/>
+          <w:szCs w:val="40"/>
+        </w:rPr>
+      </w:pPr>
+      <w:r>
+        <w:rPr>
+          <w:b/>
+          <w:bCs/>
+          <w:sz w:val="40"/>
+          <w:szCs w:val="40"/>
+        </w:rPr>
+        <w:br w:type="page"/>
+      </w:r>
+    </w:p>
+    <w:p>
+      <w:pPr>
+        <w:jc w:val="center"/>
+        <w:rPr>
+          <w:b/>
+          <w:bCs/>
+          <w:sz w:val="40"/>
+          <w:szCs w:val="40"/>
+        </w:rPr>
+      </w:pPr>
+      <w:r>
+        <w:rPr>
+          <w:b/>
+          <w:bCs/>
+          <w:sz w:val="40"/>
+          <w:szCs w:val="40"/>
+        </w:rPr>
+        <w:lastRenderedPageBreak/>
+        <w:t>Search Results</w:t>
+      </w:r>
+    </w:p>
+    <w:p>
+      <w:pPr>
+        <w:jc w:val="center"/>
+        <w:rPr>
+          <w:b/>
+          <w:bCs/>
+          <w:sz w:val="40"/>
+          <w:szCs w:val="40"/>
+        </w:rPr>
+      </w:pPr>
+      <w:r>
+        <w:rPr>
+          <w:noProof/>
+        </w:rPr>
+        <w:pict w14:anchorId="507BED6C">
+          <v:shape id="_x0000_s1038" type="#_x0000_t202" style="position:absolute;left:0;text-align:left;margin-left:5.25pt;margin-top:112.5pt;width:125.25pt;height:345pt;z-index:251663872;visibility:visible;mso-wrap-style:square;mso-width-percent:0;mso-height-percent:0;mso-wrap-distance-left:18pt;mso-wrap-distance-top:18pt;mso-wrap-distance-right:18pt;mso-wrap-distance-bottom:18pt;mso-position-horizontal:absolute;mso-position-horizontal-relative:margin;mso-position-vertical:absolute;mso-position-vertical-relative:margin;mso-width-percent:0;mso-height-percent:0;mso-width-relative:margin;mso-height-relative:margin;v-text-anchor:top" fillcolor="white [3201]" strokecolor="#4ea72e [3209]" strokeweight="1pt">
+            <v:fill rotate="t"/>
+            <v:stroke dashstyle="dash"/>
+            <v:shadow color="#868686"/>
+            <v:textbox inset="14.4pt,14.4pt,14.4pt,14.4pt">
+              <w:txbxContent>
+                <w:p>
+                  <w:pPr>
+                    <w:rPr>
+                      <w:color w:val="0A1D30" w:themeColor="text2" w:themeShade="BF"/>
+                      <w:sz w:val="24"/>
+                      <w:szCs w:val="24"/>
+                    </w:rPr>
+                  </w:pPr>
+                  <w:r>
+                    <w:rPr>
+                      <w:b/>
+                      <w:bCs/>
+                      <w:color w:val="0A1D30" w:themeColor="text2" w:themeShade="BF"/>
+                      <w:sz w:val="24"/>
+                      <w:szCs w:val="24"/>
+                    </w:rPr>
+                    <w:t>**</w:t>
+                  </w:r>
+                  <w:r>
+                    <w:rPr>
+                      <w:b/>
+                      <w:bCs/>
+                      <w:color w:val="0A1D30" w:themeColor="text2" w:themeShade="BF"/>
+                      <w:sz w:val="24"/>
+                      <w:szCs w:val="24"/>
+                    </w:rPr>
+                    <w:t xml:space="preserve">Results – </w:t>
+                  </w:r>
+                  <w:r>
+                    <w:rPr>
+                      <w:color w:val="0A1D30" w:themeColor="text2" w:themeShade="BF"/>
+                      <w:sz w:val="24"/>
+                      <w:szCs w:val="24"/>
+                    </w:rPr>
+                    <w:t>This page displays the results from the prior search page. This will return records that include the Student ID, last name, first name, a Y or N response to certification for the current semester and the option to select all, one, or multiple returned results. Upon select, the user will be transferred to the email page.</w:t>
+                  </w:r>
+                </w:p>
+              </w:txbxContent>
+            </v:textbox>
+            <w10:wrap anchorx="margin" anchory="margin"/>
+          </v:shape>
+        </w:pict>
+      </w:r>
+      <w:r>
+        <w:rPr>
+          <w:noProof/>
+        </w:rPr>
+        <w:drawing>
+          <wp:inline distT="0" distB="0" distL="0" distR="0" wp14:anchorId="1FCE91BA" wp14:editId="52B94331">
+            <wp:extent cx="6134100" cy="6216674"/>
+            <wp:effectExtent l="0" t="0" r="0" b="0"/>
+            <wp:docPr id="1582254457" name="Picture 1" descr="A screenshot of a computer&#10;&#10;Description automatically generated"/>
+            <wp:cNvGraphicFramePr>
+              <a:graphicFrameLocks xmlns:a="http://schemas.openxmlformats.org/drawingml/2006/main" noChangeAspect="1"/>
+            </wp:cNvGraphicFramePr>
+            <a:graphic xmlns:a="http://schemas.openxmlformats.org/drawingml/2006/main">
+              <a:graphicData uri="http://schemas.openxmlformats.org/drawingml/2006/picture">
+                <pic:pic xmlns:pic="http://schemas.openxmlformats.org/drawingml/2006/picture">
+                  <pic:nvPicPr>
+                    <pic:cNvPr id="1582254457" name="Picture 1" descr="A screenshot of a computer&#10;&#10;Description automatically generated"/>
+                    <pic:cNvPicPr/>
+                  </pic:nvPicPr>
+                  <pic:blipFill>
+                    <a:blip r:embed="rId26"/>
+                    <a:stretch>
+                      <a:fillRect/>
+                    </a:stretch>
+                  </pic:blipFill>
+                  <pic:spPr>
+                    <a:xfrm>
+                      <a:off x="0" y="0"/>
+                      <a:ext cx="6134100" cy="6216674"/>
+                    </a:xfrm>
+                    <a:prstGeom prst="rect">
+                      <a:avLst/>
+                    </a:prstGeom>
+                  </pic:spPr>
+                </pic:pic>
+              </a:graphicData>
+            </a:graphic>
+          </wp:inline>
+        </w:drawing>
+      </w:r>
+    </w:p>
+    <w:p>
+      <w:pPr>
+        <w:rPr>
+          <w:b/>
+          <w:bCs/>
+          <w:sz w:val="40"/>
+          <w:szCs w:val="40"/>
+        </w:rPr>
+      </w:pPr>
+      <w:r>
+        <w:rPr>
+          <w:b/>
+          <w:bCs/>
+          <w:sz w:val="40"/>
+          <w:szCs w:val="40"/>
+        </w:rPr>
+        <w:br w:type="page"/>
+      </w:r>
+    </w:p>
+    <w:p>
+      <w:pPr>
+        <w:jc w:val="center"/>
+        <w:rPr>
+          <w:b/>
+          <w:bCs/>
+          <w:sz w:val="40"/>
+          <w:szCs w:val="40"/>
+        </w:rPr>
+      </w:pPr>
+      <w:r>
+        <w:rPr>
+          <w:b/>
+          <w:bCs/>
+          <w:sz w:val="40"/>
+          <w:szCs w:val="40"/>
+        </w:rPr>
+        <w:lastRenderedPageBreak/>
+        <w:t>New Record</w:t>
+      </w:r>
+    </w:p>
+    <w:p>
+      <w:pPr>
+        <w:jc w:val="center"/>
+        <w:rPr>
+          <w:b/>
+          <w:bCs/>
+          <w:sz w:val="40"/>
+          <w:szCs w:val="40"/>
+        </w:rPr>
+      </w:pPr>
+      <w:r>
+        <w:rPr>
+          <w:noProof/>
+        </w:rPr>
+        <w:pict w14:anchorId="2C00EE47">
+          <v:shape id="_x0000_s1037" type="#_x0000_t202" style="position:absolute;left:0;text-align:left;margin-left:0;margin-top:388.5pt;width:422.25pt;height:71.25pt;z-index:251664896;visibility:visible;mso-wrap-style:square;mso-width-percent:0;mso-height-percent:0;mso-wrap-distance-left:18pt;mso-wrap-distance-top:18pt;mso-wrap-distance-right:18pt;mso-wrap-distance-bottom:18pt;mso-position-horizontal:center;mso-position-horizontal-relative:margin;mso-position-vertical:absolute;mso-position-vertical-relative:margin;mso-width-percent:0;mso-height-percent:0;mso-width-relative:margin;mso-height-relative:margin;v-text-anchor:top" fillcolor="white [3201]" strokecolor="#4ea72e [3209]" strokeweight="1pt">
+            <v:fill rotate="t"/>
+            <v:stroke dashstyle="dash"/>
+            <v:shadow color="#868686"/>
+            <v:textbox inset="14.4pt,14.4pt,14.4pt,14.4pt">
+              <w:txbxContent>
+                <w:p>
+                  <w:r>
+                    <w:rPr>
+                      <w:b/>
+                      <w:bCs/>
+                      <w:color w:val="0A1D30" w:themeColor="text2" w:themeShade="BF"/>
+                      <w:sz w:val="24"/>
+                      <w:szCs w:val="24"/>
+                    </w:rPr>
+                    <w:t>**</w:t>
+                  </w:r>
+                  <w:r>
+                    <w:rPr>
+                      <w:b/>
+                      <w:bCs/>
+                      <w:color w:val="0A1D30" w:themeColor="text2" w:themeShade="BF"/>
+                      <w:sz w:val="24"/>
+                      <w:szCs w:val="24"/>
+                    </w:rPr>
+                    <w:t xml:space="preserve">New Record – </w:t>
+                  </w:r>
+                  <w:r>
+                    <w:t xml:space="preserve">This page allows the user to enter a student into the database. There are areas to put the student ID, first name, last name, address, phone number, and email. </w:t>
+                  </w:r>
+                </w:p>
+              </w:txbxContent>
+            </v:textbox>
+            <w10:wrap anchorx="margin" anchory="margin"/>
+          </v:shape>
+        </w:pict>
+      </w:r>
+      <w:r>
+        <w:rPr>
+          <w:noProof/>
+        </w:rPr>
+        <w:drawing>
+          <wp:inline distT="0" distB="0" distL="0" distR="0" wp14:anchorId="123E045B" wp14:editId="7039C1FD">
+            <wp:extent cx="5943600" cy="6023610"/>
+            <wp:effectExtent l="0" t="0" r="0" b="0"/>
+            <wp:docPr id="617551863" name="Picture 1" descr="A screenshot of a computer&#10;&#10;Description automatically generated"/>
+            <wp:cNvGraphicFramePr>
+              <a:graphicFrameLocks xmlns:a="http://schemas.openxmlformats.org/drawingml/2006/main" noChangeAspect="1"/>
+            </wp:cNvGraphicFramePr>
+            <a:graphic xmlns:a="http://schemas.openxmlformats.org/drawingml/2006/main">
+              <a:graphicData uri="http://schemas.openxmlformats.org/drawingml/2006/picture">
+                <pic:pic xmlns:pic="http://schemas.openxmlformats.org/drawingml/2006/picture">
+                  <pic:nvPicPr>
+                    <pic:cNvPr id="617551863" name="Picture 1" descr="A screenshot of a computer&#10;&#10;Description automatically generated"/>
+                    <pic:cNvPicPr/>
+                  </pic:nvPicPr>
+                  <pic:blipFill>
+                    <a:blip r:embed="rId27"/>
+                    <a:stretch>
+                      <a:fillRect/>
+                    </a:stretch>
+                  </pic:blipFill>
+                  <pic:spPr>
+                    <a:xfrm>
+                      <a:off x="0" y="0"/>
+                      <a:ext cx="5943600" cy="6023610"/>
+                    </a:xfrm>
+                    <a:prstGeom prst="rect">
+                      <a:avLst/>
+                    </a:prstGeom>
+                  </pic:spPr>
+                </pic:pic>
+              </a:graphicData>
+            </a:graphic>
+          </wp:inline>
+        </w:drawing>
+      </w:r>
+    </w:p>
+    <w:p>
+      <w:pPr>
+        <w:rPr>
+          <w:b/>
+          <w:bCs/>
+          <w:sz w:val="40"/>
+          <w:szCs w:val="40"/>
+        </w:rPr>
+      </w:pPr>
+      <w:r>
+        <w:rPr>
+          <w:b/>
+          <w:bCs/>
+          <w:sz w:val="40"/>
+          <w:szCs w:val="40"/>
+        </w:rPr>
+        <w:br w:type="page"/>
+      </w:r>
+    </w:p>
+    <w:p>
+      <w:pPr>
+        <w:jc w:val="center"/>
+        <w:rPr>
+          <w:b/>
+          <w:bCs/>
+          <w:sz w:val="40"/>
+          <w:szCs w:val="40"/>
+        </w:rPr>
+      </w:pPr>
+      <w:r>
+        <w:rPr>
+          <w:b/>
+          <w:bCs/>
+          <w:sz w:val="40"/>
+          <w:szCs w:val="40"/>
+        </w:rPr>
+        <w:lastRenderedPageBreak/>
+        <w:t>Student Record</w:t>
+      </w:r>
+    </w:p>
+    <w:p>
+      <w:pPr>
+        <w:jc w:val="center"/>
+        <w:rPr>
+          <w:b/>
+          <w:bCs/>
+          <w:sz w:val="40"/>
+          <w:szCs w:val="40"/>
+        </w:rPr>
+      </w:pPr>
+      <w:r>
+        <w:rPr>
+          <w:noProof/>
+        </w:rPr>
+        <w:pict w14:anchorId="4016E77B">
+          <v:shape id="_x0000_s1036" type="#_x0000_t202" style="position:absolute;left:0;text-align:left;margin-left:0;margin-top:357pt;width:422.25pt;height:45.75pt;z-index:251665920;visibility:visible;mso-wrap-style:square;mso-width-percent:0;mso-height-percent:0;mso-wrap-distance-left:18pt;mso-wrap-distance-top:18pt;mso-wrap-distance-right:18pt;mso-wrap-distance-bottom:18pt;mso-position-horizontal:center;mso-position-horizontal-relative:margin;mso-position-vertical:absolute;mso-position-vertical-relative:margin;mso-width-percent:0;mso-height-percent:0;mso-width-relative:margin;mso-height-relative:margin;v-text-anchor:top" fillcolor="white [3201]" strokecolor="#4ea72e [3209]" strokeweight="1pt">
+            <v:fill rotate="t"/>
+            <v:stroke dashstyle="dash"/>
+            <v:shadow color="#868686"/>
+            <v:textbox inset="14.4pt,14.4pt,14.4pt,14.4pt">
+              <w:txbxContent>
+                <w:p>
+                  <w:pPr>
+                    <w:rPr>
+                      <w:color w:val="0A1D30" w:themeColor="text2" w:themeShade="BF"/>
+                      <w:sz w:val="24"/>
+                      <w:szCs w:val="24"/>
+                    </w:rPr>
+                  </w:pPr>
+                  <w:r>
+                    <w:rPr>
+                      <w:b/>
+                      <w:bCs/>
+                      <w:color w:val="0A1D30" w:themeColor="text2" w:themeShade="BF"/>
+                      <w:sz w:val="24"/>
+                      <w:szCs w:val="24"/>
+                    </w:rPr>
+                    <w:t>**</w:t>
+                  </w:r>
+                  <w:r>
+                    <w:rPr>
+                      <w:b/>
+                      <w:bCs/>
+                      <w:color w:val="0A1D30" w:themeColor="text2" w:themeShade="BF"/>
+                      <w:sz w:val="24"/>
+                      <w:szCs w:val="24"/>
+                    </w:rPr>
+                    <w:t>Student record</w:t>
+                  </w:r>
+                  <w:r>
+                    <w:rPr>
+                      <w:color w:val="0A1D30" w:themeColor="text2" w:themeShade="BF"/>
+                      <w:sz w:val="24"/>
+                      <w:szCs w:val="24"/>
+                    </w:rPr>
+                    <w:t xml:space="preserve"> – This page allows the user to view all student information.</w:t>
+                  </w:r>
+                </w:p>
+              </w:txbxContent>
+            </v:textbox>
+            <w10:wrap anchorx="margin" anchory="margin"/>
+          </v:shape>
+        </w:pict>
+      </w:r>
+      <w:r>
+        <w:rPr>
+          <w:noProof/>
+        </w:rPr>
+        <w:drawing>
+          <wp:inline distT="0" distB="0" distL="0" distR="0" wp14:anchorId="1078813D" wp14:editId="7A02BF59">
+            <wp:extent cx="5943600" cy="6027420"/>
+            <wp:effectExtent l="0" t="0" r="0" b="0"/>
+            <wp:docPr id="1775654323" name="Picture 1" descr="A screenshot of a computer&#10;&#10;Description automatically generated"/>
+            <wp:cNvGraphicFramePr>
+              <a:graphicFrameLocks xmlns:a="http://schemas.openxmlformats.org/drawingml/2006/main" noChangeAspect="1"/>
+            </wp:cNvGraphicFramePr>
+            <a:graphic xmlns:a="http://schemas.openxmlformats.org/drawingml/2006/main">
+              <a:graphicData uri="http://schemas.openxmlformats.org/drawingml/2006/picture">
+                <pic:pic xmlns:pic="http://schemas.openxmlformats.org/drawingml/2006/picture">
+                  <pic:nvPicPr>
+                    <pic:cNvPr id="1775654323" name="Picture 1" descr="A screenshot of a computer&#10;&#10;Description automatically generated"/>
+                    <pic:cNvPicPr/>
+                  </pic:nvPicPr>
+                  <pic:blipFill>
+                    <a:blip r:embed="rId28"/>
+                    <a:stretch>
+                      <a:fillRect/>
+                    </a:stretch>
+                  </pic:blipFill>
+                  <pic:spPr>
+                    <a:xfrm>
+                      <a:off x="0" y="0"/>
+                      <a:ext cx="5943600" cy="6027420"/>
+                    </a:xfrm>
+                    <a:prstGeom prst="rect">
+                      <a:avLst/>
+                    </a:prstGeom>
+                  </pic:spPr>
+                </pic:pic>
+              </a:graphicData>
+            </a:graphic>
+          </wp:inline>
+        </w:drawing>
+      </w:r>
+    </w:p>
+    <w:p>
+      <w:pPr>
+        <w:rPr>
+          <w:b/>
+          <w:bCs/>
+          <w:sz w:val="40"/>
+          <w:szCs w:val="40"/>
+        </w:rPr>
+      </w:pPr>
+      <w:r>
+        <w:rPr>
+          <w:b/>
+          <w:bCs/>
+          <w:sz w:val="40"/>
+          <w:szCs w:val="40"/>
+        </w:rPr>
+        <w:br w:type="page"/>
+      </w:r>
+    </w:p>
+    <w:p>
+      <w:pPr>
+        <w:jc w:val="center"/>
+        <w:rPr>
+          <w:b/>
+          <w:bCs/>
+          <w:sz w:val="40"/>
+          <w:szCs w:val="40"/>
+        </w:rPr>
+      </w:pPr>
+      <w:r>
+        <w:rPr>
+          <w:b/>
+          <w:bCs/>
+          <w:sz w:val="40"/>
+          <w:szCs w:val="40"/>
+        </w:rPr>
+        <w:lastRenderedPageBreak/>
+        <w:t>Email</w:t>
+      </w:r>
+    </w:p>
+    <w:p>
+      <w:pPr>
+        <w:jc w:val="center"/>
+        <w:rPr>
+          <w:b/>
+          <w:bCs/>
+          <w:sz w:val="40"/>
+          <w:szCs w:val="40"/>
+        </w:rPr>
+      </w:pPr>
+      <w:r>
+        <w:rPr>
+          <w:noProof/>
+        </w:rPr>
+        <w:pict w14:anchorId="44F16C54">
+          <v:shape id="_x0000_s1035" type="#_x0000_t202" style="position:absolute;left:0;text-align:left;margin-left:7.5pt;margin-top:103.5pt;width:112.5pt;height:338.25pt;z-index:251666944;visibility:visible;mso-wrap-style:square;mso-width-percent:0;mso-wrap-distance-left:18pt;mso-wrap-distance-top:18pt;mso-wrap-distance-right:18pt;mso-wrap-distance-bottom:18pt;mso-position-horizontal:absolute;mso-position-horizontal-relative:margin;mso-position-vertical:absolute;mso-position-vertical-relative:margin;mso-width-percent:0;mso-width-relative:margin;mso-height-relative:margin;v-text-anchor:top" fillcolor="white [3201]" strokecolor="#4ea72e [3209]" strokeweight="1pt">
+            <v:fill rotate="t"/>
+            <v:stroke dashstyle="dash"/>
+            <v:shadow color="#868686"/>
+            <v:textbox inset="14.4pt,14.4pt,14.4pt,14.4pt">
+              <w:txbxContent>
+                <w:p>
+                  <w:pPr>
+                    <w:rPr>
+                      <w:color w:val="0A1D30" w:themeColor="text2" w:themeShade="BF"/>
+                      <w:sz w:val="24"/>
+                      <w:szCs w:val="24"/>
+                    </w:rPr>
+                  </w:pPr>
+                  <w:r>
+                    <w:rPr>
+                      <w:b/>
+                      <w:bCs/>
+                      <w:color w:val="0A1D30" w:themeColor="text2" w:themeShade="BF"/>
+                      <w:sz w:val="24"/>
+                      <w:szCs w:val="24"/>
+                    </w:rPr>
+                    <w:t>**</w:t>
+                  </w:r>
+                  <w:r>
+                    <w:rPr>
+                      <w:b/>
+                      <w:bCs/>
+                      <w:color w:val="0A1D30" w:themeColor="text2" w:themeShade="BF"/>
+                      <w:sz w:val="24"/>
+                      <w:szCs w:val="24"/>
+                    </w:rPr>
+                    <w:t>Email</w:t>
+                  </w:r>
+                  <w:r>
+                    <w:rPr>
+                      <w:color w:val="0A1D30" w:themeColor="text2" w:themeShade="BF"/>
+                      <w:sz w:val="24"/>
+                      <w:szCs w:val="24"/>
+                    </w:rPr>
+                    <w:t xml:space="preserve"> – This is the email page. The selected student(s) are displayed at the top, the template is selectable, the subject can be entered, and the body can be edited. The date to send can be scheduled for immediate dispatch or a later date. </w:t>
+                  </w:r>
+                </w:p>
+              </w:txbxContent>
+            </v:textbox>
+            <w10:wrap anchorx="margin" anchory="margin"/>
+          </v:shape>
+        </w:pict>
+      </w:r>
+      <w:r>
+        <w:rPr>
+          <w:noProof/>
+        </w:rPr>
+        <w:drawing>
+          <wp:inline distT="0" distB="0" distL="0" distR="0" wp14:anchorId="3356C7A7" wp14:editId="2336146E">
+            <wp:extent cx="5943600" cy="6030595"/>
+            <wp:effectExtent l="0" t="0" r="0" b="8255"/>
+            <wp:docPr id="2133611302" name="Picture 1" descr="A screenshot of a computer&#10;&#10;Description automatically generated"/>
+            <wp:cNvGraphicFramePr>
+              <a:graphicFrameLocks xmlns:a="http://schemas.openxmlformats.org/drawingml/2006/main" noChangeAspect="1"/>
+            </wp:cNvGraphicFramePr>
+            <a:graphic xmlns:a="http://schemas.openxmlformats.org/drawingml/2006/main">
+              <a:graphicData uri="http://schemas.openxmlformats.org/drawingml/2006/picture">
+                <pic:pic xmlns:pic="http://schemas.openxmlformats.org/drawingml/2006/picture">
+                  <pic:nvPicPr>
+                    <pic:cNvPr id="2133611302" name="Picture 1" descr="A screenshot of a computer&#10;&#10;Description automatically generated"/>
+                    <pic:cNvPicPr/>
+                  </pic:nvPicPr>
+                  <pic:blipFill>
+                    <a:blip r:embed="rId29"/>
+                    <a:stretch>
+                      <a:fillRect/>
+                    </a:stretch>
+                  </pic:blipFill>
+                  <pic:spPr>
+                    <a:xfrm>
+                      <a:off x="0" y="0"/>
+                      <a:ext cx="5943600" cy="6030595"/>
+                    </a:xfrm>
+                    <a:prstGeom prst="rect">
+                      <a:avLst/>
+                    </a:prstGeom>
+                  </pic:spPr>
+                </pic:pic>
+              </a:graphicData>
+            </a:graphic>
+          </wp:inline>
+        </w:drawing>
+      </w:r>
+    </w:p>
+    <w:p>
+      <w:pPr>
+        <w:rPr>
+          <w:b/>
+          <w:bCs/>
+          <w:sz w:val="40"/>
+          <w:szCs w:val="40"/>
+        </w:rPr>
+      </w:pPr>
+      <w:r>
+        <w:rPr>
+          <w:b/>
+          <w:bCs/>
+          <w:sz w:val="40"/>
+          <w:szCs w:val="40"/>
+        </w:rPr>
+        <w:br w:type="page"/>
+      </w:r>
+    </w:p>
+    <w:p>
+      <w:pPr>
+        <w:jc w:val="center"/>
+        <w:rPr>
+          <w:b/>
+          <w:bCs/>
+          <w:sz w:val="40"/>
+          <w:szCs w:val="40"/>
+        </w:rPr>
+      </w:pPr>
+      <w:r>
+        <w:rPr>
+          <w:b/>
+          <w:bCs/>
+          <w:sz w:val="40"/>
+          <w:szCs w:val="40"/>
+        </w:rPr>
+        <w:lastRenderedPageBreak/>
+        <w:t>Report</w:t>
+      </w:r>
+    </w:p>
+    <w:p>
+      <w:pPr>
+        <w:jc w:val="center"/>
+        <w:rPr>
+          <w:b/>
+          <w:bCs/>
+          <w:sz w:val="40"/>
+          <w:szCs w:val="40"/>
+        </w:rPr>
+      </w:pPr>
+      <w:r>
+        <w:rPr>
+          <w:noProof/>
+        </w:rPr>
+        <w:pict w14:anchorId="259BC35C">
+          <v:shape id="_x0000_s1034" type="#_x0000_t202" style="position:absolute;left:0;text-align:left;margin-left:22.5pt;margin-top:372.75pt;width:422.25pt;height:109.2pt;z-index:251667968;visibility:visible;mso-wrap-style:square;mso-width-percent:0;mso-height-percent:0;mso-wrap-distance-left:18pt;mso-wrap-distance-top:18pt;mso-wrap-distance-right:18pt;mso-wrap-distance-bottom:18pt;mso-position-horizontal:absolute;mso-position-horizontal-relative:margin;mso-position-vertical:absolute;mso-position-vertical-relative:margin;mso-width-percent:0;mso-height-percent:0;mso-width-relative:margin;mso-height-relative:margin;v-text-anchor:top" fillcolor="white [3201]" strokecolor="#4ea72e [3209]" strokeweight="1pt">
+            <v:fill rotate="t"/>
+            <v:stroke dashstyle="dash"/>
+            <v:shadow color="#868686"/>
+            <v:textbox inset="14.4pt,14.4pt,14.4pt,14.4pt">
+              <w:txbxContent>
+                <w:p>
+                  <w:pPr>
+                    <w:rPr>
+                      <w:color w:val="0A1D30" w:themeColor="text2" w:themeShade="BF"/>
+                      <w:sz w:val="24"/>
+                      <w:szCs w:val="24"/>
+                    </w:rPr>
+                  </w:pPr>
+                  <w:r>
+                    <w:rPr>
+                      <w:b/>
+                      <w:bCs/>
+                      <w:color w:val="0A1D30" w:themeColor="text2" w:themeShade="BF"/>
+                      <w:sz w:val="24"/>
+                      <w:szCs w:val="24"/>
+                    </w:rPr>
+                    <w:t>**</w:t>
+                  </w:r>
+                  <w:r>
+                    <w:rPr>
+                      <w:b/>
+                      <w:bCs/>
+                      <w:color w:val="0A1D30" w:themeColor="text2" w:themeShade="BF"/>
+                      <w:sz w:val="24"/>
+                      <w:szCs w:val="24"/>
+                    </w:rPr>
+                    <w:t>Reports</w:t>
+                  </w:r>
+                  <w:r>
+                    <w:rPr>
+                      <w:color w:val="0A1D30" w:themeColor="text2" w:themeShade="BF"/>
+                      <w:sz w:val="24"/>
+                      <w:szCs w:val="24"/>
+                    </w:rPr>
+                    <w:t xml:space="preserve"> – This is the page to generate reports. Start and end dates can be entered, certification status can be selected, and aid type can be selected. You can select “Generate Report” to view results immediately, “Email All Results” to directly proceed to the email form with the results, or “Print Report” for later viewing.</w:t>
+                  </w:r>
+                </w:p>
+                <w:sdt>
+                  <w:sdtPr>
+                    <w:rPr>
+                      <w:color w:val="0E2841" w:themeColor="text2"/>
+                      <w:sz w:val="18"/>
+                      <w:szCs w:val="18"/>
+                    </w:rPr>
+                    <w:id w:val="1901555554"/>
+                    <w:temporary/>
+                    <w:showingPlcHdr/>
+                    <w15:appearance w15:val="hidden"/>
+                    <w:text w:multiLine="1"/>
+                  </w:sdtPr>
+                  <w:sdtContent>
+                    <w:p>
+                      <w:pPr>
+                        <w:pStyle w:val="NoSpacing"/>
+                        <w:jc w:val="right"/>
+                        <w:rPr>
+                          <w:color w:val="0E2841" w:themeColor="text2"/>
+                          <w:sz w:val="18"/>
+                          <w:szCs w:val="18"/>
+                        </w:rPr>
+                      </w:pPr>
+                      <w:r>
+                        <w:rPr>
+                          <w:color w:val="0E2841" w:themeColor="text2"/>
+                          <w:sz w:val="18"/>
+                          <w:szCs w:val="18"/>
+                        </w:rPr>
+                        <w:t>[Cite your source here.]</w:t>
+                      </w:r>
+                    </w:p>
+                  </w:sdtContent>
+                </w:sdt>
+              </w:txbxContent>
+            </v:textbox>
+            <w10:wrap anchorx="margin" anchory="margin"/>
+          </v:shape>
+        </w:pict>
+      </w:r>
+      <w:r>
+        <w:rPr>
+          <w:noProof/>
+        </w:rPr>
+        <w:drawing>
+          <wp:inline distT="0" distB="0" distL="0" distR="0" wp14:anchorId="548F26C3" wp14:editId="12CEE40E">
+            <wp:extent cx="5943600" cy="6041390"/>
+            <wp:effectExtent l="0" t="0" r="0" b="0"/>
+            <wp:docPr id="180178111" name="Picture 1" descr="A screenshot of a computer&#10;&#10;Description automatically generated"/>
+            <wp:cNvGraphicFramePr>
+              <a:graphicFrameLocks xmlns:a="http://schemas.openxmlformats.org/drawingml/2006/main" noChangeAspect="1"/>
+            </wp:cNvGraphicFramePr>
+            <a:graphic xmlns:a="http://schemas.openxmlformats.org/drawingml/2006/main">
+              <a:graphicData uri="http://schemas.openxmlformats.org/drawingml/2006/picture">
+                <pic:pic xmlns:pic="http://schemas.openxmlformats.org/drawingml/2006/picture">
+                  <pic:nvPicPr>
+                    <pic:cNvPr id="180178111" name="Picture 1" descr="A screenshot of a computer&#10;&#10;Description automatically generated"/>
+                    <pic:cNvPicPr/>
+                  </pic:nvPicPr>
+                  <pic:blipFill>
+                    <a:blip r:embed="rId30"/>
+                    <a:stretch>
+                      <a:fillRect/>
+                    </a:stretch>
+                  </pic:blipFill>
+                  <pic:spPr>
+                    <a:xfrm>
+                      <a:off x="0" y="0"/>
+                      <a:ext cx="5943600" cy="6041390"/>
+                    </a:xfrm>
+                    <a:prstGeom prst="rect">
+                      <a:avLst/>
+                    </a:prstGeom>
+                  </pic:spPr>
+                </pic:pic>
+              </a:graphicData>
+            </a:graphic>
+          </wp:inline>
+        </w:drawing>
+      </w:r>
+    </w:p>
+    <w:p>
+      <w:pPr>
+        <w:rPr>
+          <w:b/>
+          <w:bCs/>
+          <w:sz w:val="40"/>
+          <w:szCs w:val="40"/>
+        </w:rPr>
+      </w:pPr>
+      <w:r>
+        <w:rPr>
+          <w:b/>
+          <w:bCs/>
+          <w:sz w:val="40"/>
+          <w:szCs w:val="40"/>
+        </w:rPr>
+        <w:br w:type="page"/>
+      </w:r>
+    </w:p>
+    <w:p>
+      <w:pPr>
+        <w:jc w:val="center"/>
+        <w:rPr>
+          <w:b/>
+          <w:bCs/>
+          <w:sz w:val="40"/>
+          <w:szCs w:val="40"/>
+        </w:rPr>
+      </w:pPr>
+      <w:r>
+        <w:rPr>
+          <w:b/>
+          <w:bCs/>
+          <w:sz w:val="40"/>
+          <w:szCs w:val="40"/>
+        </w:rPr>
+        <w:lastRenderedPageBreak/>
+        <w:t>Report Results</w:t>
+      </w:r>
+    </w:p>
+    <w:p>
+      <w:pPr>
+        <w:jc w:val="center"/>
+        <w:rPr>
+          <w:b/>
+          <w:bCs/>
+          <w:sz w:val="40"/>
+          <w:szCs w:val="40"/>
+        </w:rPr>
+      </w:pPr>
+      <w:r>
+        <w:rPr>
+          <w:noProof/>
+        </w:rPr>
+        <w:pict w14:anchorId="1F884FF5">
+          <v:shape id="_x0000_s1033" type="#_x0000_t202" style="position:absolute;left:0;text-align:left;margin-left:22.5pt;margin-top:393pt;width:422.25pt;height:91.95pt;z-index:251668992;visibility:visible;mso-wrap-style:square;mso-width-percent:0;mso-height-percent:0;mso-wrap-distance-left:18pt;mso-wrap-distance-top:18pt;mso-wrap-distance-right:18pt;mso-wrap-distance-bottom:18pt;mso-position-horizontal:absolute;mso-position-horizontal-relative:margin;mso-position-vertical:absolute;mso-position-vertical-relative:margin;mso-width-percent:0;mso-height-percent:0;mso-width-relative:margin;mso-height-relative:margin;v-text-anchor:top" fillcolor="white [3201]" strokecolor="#4ea72e [3209]" strokeweight="1pt">
+            <v:fill rotate="t"/>
+            <v:stroke dashstyle="dash"/>
+            <v:shadow color="#868686"/>
+            <v:textbox inset="14.4pt,14.4pt,14.4pt,14.4pt">
+              <w:txbxContent>
+                <w:p>
+                  <w:pPr>
+                    <w:rPr>
+                      <w:color w:val="0A1D30" w:themeColor="text2" w:themeShade="BF"/>
+                      <w:sz w:val="24"/>
+                      <w:szCs w:val="24"/>
+                    </w:rPr>
+                  </w:pPr>
+                  <w:r>
+                    <w:rPr>
+                      <w:b/>
+                      <w:bCs/>
+                      <w:color w:val="0A1D30" w:themeColor="text2" w:themeShade="BF"/>
+                      <w:sz w:val="24"/>
+                      <w:szCs w:val="24"/>
+                    </w:rPr>
+                    <w:t>**</w:t>
+                  </w:r>
+                  <w:r>
+                    <w:rPr>
+                      <w:b/>
+                      <w:bCs/>
+                      <w:color w:val="0A1D30" w:themeColor="text2" w:themeShade="BF"/>
+                      <w:sz w:val="24"/>
+                      <w:szCs w:val="24"/>
+                    </w:rPr>
+                    <w:t>Report Results</w:t>
+                  </w:r>
+                  <w:r>
+                    <w:rPr>
+                      <w:color w:val="0A1D30" w:themeColor="text2" w:themeShade="BF"/>
+                      <w:sz w:val="24"/>
+                      <w:szCs w:val="24"/>
+                    </w:rPr>
+                    <w:t xml:space="preserve">- This page supplies the user with the results inside of the specified parameters. The report parameters are listed at the top and the results follow. The user has the option to send a batch email to all results or to print the report. </w:t>
+                  </w:r>
+                </w:p>
+                <w:sdt>
+                  <w:sdtPr>
+                    <w:rPr>
+                      <w:color w:val="0E2841" w:themeColor="text2"/>
+                      <w:sz w:val="18"/>
+                      <w:szCs w:val="18"/>
+                    </w:rPr>
+                    <w:id w:val="87975091"/>
+                    <w:temporary/>
+                    <w:showingPlcHdr/>
+                    <w15:appearance w15:val="hidden"/>
+                    <w:text w:multiLine="1"/>
+                  </w:sdtPr>
+                  <w:sdtContent>
+                    <w:p>
+                      <w:pPr>
+                        <w:pStyle w:val="NoSpacing"/>
+                        <w:jc w:val="right"/>
+                        <w:rPr>
+                          <w:color w:val="0E2841" w:themeColor="text2"/>
+                          <w:sz w:val="18"/>
+                          <w:szCs w:val="18"/>
+                        </w:rPr>
+                      </w:pPr>
+                      <w:r>
+                        <w:rPr>
+                          <w:color w:val="0E2841" w:themeColor="text2"/>
+                          <w:sz w:val="18"/>
+                          <w:szCs w:val="18"/>
+                        </w:rPr>
+                        <w:t>[Cite your source here.]</w:t>
+                      </w:r>
+                    </w:p>
+                  </w:sdtContent>
+                </w:sdt>
+              </w:txbxContent>
+            </v:textbox>
+            <w10:wrap anchorx="margin" anchory="margin"/>
+          </v:shape>
+        </w:pict>
+      </w:r>
+      <w:r>
+        <w:rPr>
+          <w:noProof/>
+        </w:rPr>
+        <w:drawing>
+          <wp:inline distT="0" distB="0" distL="0" distR="0" wp14:anchorId="3F93A820" wp14:editId="1EA59A5C">
+            <wp:extent cx="5943600" cy="6055360"/>
+            <wp:effectExtent l="0" t="0" r="0" b="2540"/>
+            <wp:docPr id="1348309916" name="Picture 1" descr="A screenshot of a computer&#10;&#10;Description automatically generated"/>
+            <wp:cNvGraphicFramePr>
+              <a:graphicFrameLocks xmlns:a="http://schemas.openxmlformats.org/drawingml/2006/main" noChangeAspect="1"/>
+            </wp:cNvGraphicFramePr>
+            <a:graphic xmlns:a="http://schemas.openxmlformats.org/drawingml/2006/main">
+              <a:graphicData uri="http://schemas.openxmlformats.org/drawingml/2006/picture">
+                <pic:pic xmlns:pic="http://schemas.openxmlformats.org/drawingml/2006/picture">
+                  <pic:nvPicPr>
+                    <pic:cNvPr id="1348309916" name="Picture 1" descr="A screenshot of a computer&#10;&#10;Description automatically generated"/>
+                    <pic:cNvPicPr/>
+                  </pic:nvPicPr>
+                  <pic:blipFill>
+                    <a:blip r:embed="rId31"/>
+                    <a:stretch>
+                      <a:fillRect/>
+                    </a:stretch>
+                  </pic:blipFill>
+                  <pic:spPr>
+                    <a:xfrm>
+                      <a:off x="0" y="0"/>
+                      <a:ext cx="5943600" cy="6055360"/>
+                    </a:xfrm>
+                    <a:prstGeom prst="rect">
+                      <a:avLst/>
+                    </a:prstGeom>
+                  </pic:spPr>
+                </pic:pic>
+              </a:graphicData>
+            </a:graphic>
+          </wp:inline>
+        </w:drawing>
+      </w:r>
+    </w:p>
+    <w:p>
+      <w:pPr>
+        <w:jc w:val="center"/>
+        <w:rPr>
           <w:rFonts w:ascii="Times New Roman" w:hAnsi="Times New Roman" w:cs="Times New Roman"/>
           <w:b/>
           <w:bCs/>
@@ -4708,10 +6067,7 @@
           <w:szCs w:val="36"/>
         </w:rPr>
       </w:pPr>
-    </w:p>
-    <w:p>
-      <w:pPr>
-        <w:jc w:val="center"/>
+      <w:r>
         <w:rPr>
           <w:rFonts w:ascii="Times New Roman" w:hAnsi="Times New Roman" w:cs="Times New Roman"/>
           <w:b/>
@@ -4719,202 +6075,13 @@
           <w:sz w:val="36"/>
           <w:szCs w:val="36"/>
         </w:rPr>
-      </w:pPr>
-    </w:p>
-    <w:p>
-      <w:pPr>
-        <w:jc w:val="center"/>
-        <w:rPr>
-          <w:rFonts w:ascii="Times New Roman" w:hAnsi="Times New Roman" w:cs="Times New Roman"/>
-          <w:b/>
-          <w:bCs/>
-          <w:sz w:val="36"/>
-          <w:szCs w:val="36"/>
-        </w:rPr>
-      </w:pPr>
-    </w:p>
-    <w:p>
-      <w:pPr>
-        <w:jc w:val="center"/>
-        <w:rPr>
-          <w:rFonts w:ascii="Times New Roman" w:hAnsi="Times New Roman" w:cs="Times New Roman"/>
-          <w:b/>
-          <w:bCs/>
-          <w:sz w:val="36"/>
-          <w:szCs w:val="36"/>
-        </w:rPr>
-      </w:pPr>
-    </w:p>
-    <w:p>
-      <w:pPr>
-        <w:jc w:val="center"/>
-        <w:rPr>
-          <w:rFonts w:ascii="Times New Roman" w:hAnsi="Times New Roman" w:cs="Times New Roman"/>
-          <w:b/>
-          <w:bCs/>
-          <w:sz w:val="36"/>
-          <w:szCs w:val="36"/>
-        </w:rPr>
-      </w:pPr>
-    </w:p>
-    <w:p>
-      <w:pPr>
-        <w:jc w:val="center"/>
-        <w:rPr>
-          <w:rFonts w:ascii="Times New Roman" w:hAnsi="Times New Roman" w:cs="Times New Roman"/>
-          <w:b/>
-          <w:bCs/>
-          <w:sz w:val="36"/>
-          <w:szCs w:val="36"/>
-        </w:rPr>
-      </w:pPr>
-    </w:p>
-    <w:p>
-      <w:pPr>
-        <w:jc w:val="center"/>
-        <w:rPr>
-          <w:rFonts w:ascii="Times New Roman" w:hAnsi="Times New Roman" w:cs="Times New Roman"/>
-          <w:b/>
-          <w:bCs/>
-          <w:sz w:val="36"/>
-          <w:szCs w:val="36"/>
-        </w:rPr>
-      </w:pPr>
-    </w:p>
-    <w:p>
-      <w:pPr>
-        <w:jc w:val="center"/>
-        <w:rPr>
-          <w:rFonts w:ascii="Times New Roman" w:hAnsi="Times New Roman" w:cs="Times New Roman"/>
-          <w:b/>
-          <w:bCs/>
-          <w:sz w:val="36"/>
-          <w:szCs w:val="36"/>
-        </w:rPr>
-      </w:pPr>
-    </w:p>
-    <w:p>
-      <w:pPr>
-        <w:jc w:val="center"/>
-        <w:rPr>
-          <w:rFonts w:ascii="Times New Roman" w:hAnsi="Times New Roman" w:cs="Times New Roman"/>
-          <w:b/>
-          <w:bCs/>
-          <w:sz w:val="36"/>
-          <w:szCs w:val="36"/>
-        </w:rPr>
-      </w:pPr>
-    </w:p>
-    <w:p>
-      <w:pPr>
-        <w:jc w:val="center"/>
-        <w:rPr>
-          <w:rFonts w:ascii="Times New Roman" w:hAnsi="Times New Roman" w:cs="Times New Roman"/>
-          <w:b/>
-          <w:bCs/>
-          <w:sz w:val="36"/>
-          <w:szCs w:val="36"/>
-        </w:rPr>
-      </w:pPr>
-    </w:p>
-    <w:p>
-      <w:pPr>
-        <w:jc w:val="center"/>
-        <w:rPr>
-          <w:rFonts w:ascii="Times New Roman" w:hAnsi="Times New Roman" w:cs="Times New Roman"/>
-          <w:b/>
-          <w:bCs/>
-          <w:sz w:val="36"/>
-          <w:szCs w:val="36"/>
-        </w:rPr>
-      </w:pPr>
-    </w:p>
-    <w:p>
-      <w:pPr>
-        <w:jc w:val="center"/>
-        <w:rPr>
-          <w:rFonts w:ascii="Times New Roman" w:hAnsi="Times New Roman" w:cs="Times New Roman"/>
-          <w:b/>
-          <w:bCs/>
-          <w:sz w:val="36"/>
-          <w:szCs w:val="36"/>
-        </w:rPr>
-      </w:pPr>
-    </w:p>
-    <w:p>
-      <w:pPr>
-        <w:jc w:val="center"/>
-        <w:rPr>
-          <w:rFonts w:ascii="Times New Roman" w:hAnsi="Times New Roman" w:cs="Times New Roman"/>
-          <w:b/>
-          <w:bCs/>
-          <w:sz w:val="36"/>
-          <w:szCs w:val="36"/>
-        </w:rPr>
-      </w:pPr>
-    </w:p>
-    <w:p>
-      <w:pPr>
-        <w:jc w:val="center"/>
-        <w:rPr>
-          <w:rFonts w:ascii="Times New Roman" w:hAnsi="Times New Roman" w:cs="Times New Roman"/>
-          <w:b/>
-          <w:bCs/>
-          <w:sz w:val="36"/>
-          <w:szCs w:val="36"/>
-        </w:rPr>
-      </w:pPr>
-    </w:p>
-    <w:p>
-      <w:pPr>
-        <w:jc w:val="center"/>
-        <w:rPr>
-          <w:rFonts w:ascii="Times New Roman" w:hAnsi="Times New Roman" w:cs="Times New Roman"/>
-          <w:b/>
-          <w:bCs/>
-          <w:sz w:val="36"/>
-          <w:szCs w:val="36"/>
-        </w:rPr>
-      </w:pPr>
-    </w:p>
-    <w:p>
-      <w:pPr>
-        <w:jc w:val="center"/>
-        <w:rPr>
-          <w:rFonts w:ascii="Times New Roman" w:hAnsi="Times New Roman" w:cs="Times New Roman"/>
-          <w:b/>
-          <w:bCs/>
-          <w:sz w:val="36"/>
-          <w:szCs w:val="36"/>
-        </w:rPr>
-      </w:pPr>
-    </w:p>
-    <w:p>
-      <w:pPr>
-        <w:jc w:val="center"/>
-        <w:rPr>
-          <w:rFonts w:ascii="Times New Roman" w:hAnsi="Times New Roman" w:cs="Times New Roman"/>
-          <w:b/>
-          <w:bCs/>
-          <w:sz w:val="36"/>
-          <w:szCs w:val="36"/>
-        </w:rPr>
-      </w:pPr>
-      <w:r>
-        <w:rPr>
-          <w:rFonts w:ascii="Times New Roman" w:hAnsi="Times New Roman" w:cs="Times New Roman"/>
-          <w:b/>
-          <w:bCs/>
-          <w:sz w:val="36"/>
-          <w:szCs w:val="36"/>
-        </w:rPr>
         <w:lastRenderedPageBreak/>
         <w:t>Project Management Plan</w:t>
       </w:r>
     </w:p>
     <w:sectPr>
-      <w:headerReference w:type="default" r:id="rId23"/>
-      <w:footerReference w:type="default" r:id="rId24"/>
+      <w:headerReference w:type="default" r:id="rId32"/>
+      <w:footerReference w:type="default" r:id="rId33"/>
       <w:pgSz w:w="12240" w:h="15840"/>
       <w:pgMar w:top="1440" w:right="1440" w:bottom="1440" w:left="1440" w:header="720" w:footer="288" w:gutter="0"/>
       <w:cols w:space="720"/>
@@ -6891,6 +8058,31 @@
       <w:szCs w:val="20"/>
     </w:rPr>
   </w:style>
+  <w:style w:type="paragraph" w:styleId="NoSpacing">
+    <w:name w:val="No Spacing"/>
+    <w:link w:val="NoSpacingChar"/>
+    <w:uiPriority w:val="1"/>
+    <w:qFormat/>
+    <w:rsid w:val="000523AB"/>
+    <w:pPr>
+      <w:spacing w:after="0" w:line="240" w:lineRule="auto"/>
+    </w:pPr>
+    <w:rPr>
+      <w:rFonts w:eastAsiaTheme="minorEastAsia"/>
+      <w:kern w:val="0"/>
+    </w:rPr>
+  </w:style>
+  <w:style w:type="character" w:customStyle="1" w:styleId="NoSpacingChar">
+    <w:name w:val="No Spacing Char"/>
+    <w:basedOn w:val="DefaultParagraphFont"/>
+    <w:link w:val="NoSpacing"/>
+    <w:uiPriority w:val="1"/>
+    <w:rsid w:val="000523AB"/>
+    <w:rPr>
+      <w:rFonts w:eastAsiaTheme="minorEastAsia"/>
+      <w:kern w:val="0"/>
+    </w:rPr>
+  </w:style>
 </w:styles>
 </file>
 

</xml_diff>